<commit_message>
Úprava databázového modelu a dokumentace
</commit_message>
<xml_diff>
--- a/Dokumentace/Semestrální-Práce-Dokumentace.docx
+++ b/Dokumentace/Semestrální-Práce-Dokumentace.docx
@@ -5,9 +5,6 @@
     <w:p>
       <w:pPr>
         <w:pStyle w:val="FirstpageStandard"/>
-        <w:rPr>
-          <w:lang w:val="cs-CZ"/>
-        </w:rPr>
       </w:pPr>
     </w:p>
     <w:p>
@@ -301,7 +298,7 @@
           <w:lang w:val="cs-CZ"/>
         </w:rPr>
       </w:pPr>
-      <w:hyperlink r:id="rId9" w:history="1">
+      <w:hyperlink w:anchor="__RefHeading__1089_899880927" w:history="1">
         <w:r>
           <w:rPr>
             <w:lang w:val="cs-CZ"/>
@@ -327,7 +324,7 @@
           <w:lang w:val="cs-CZ"/>
         </w:rPr>
       </w:pPr>
-      <w:hyperlink r:id="rId10" w:history="1">
+      <w:hyperlink w:anchor="__RefHeading___Toc335_231561371" w:history="1">
         <w:r>
           <w:rPr>
             <w:lang w:val="cs-CZ"/>
@@ -353,7 +350,7 @@
           <w:lang w:val="cs-CZ"/>
         </w:rPr>
       </w:pPr>
-      <w:hyperlink r:id="rId11" w:history="1">
+      <w:hyperlink w:anchor="__RefHeading___Toc337_231561371" w:history="1">
         <w:r>
           <w:rPr>
             <w:lang w:val="cs-CZ"/>
@@ -379,18 +376,12 @@
           <w:lang w:val="cs-CZ"/>
         </w:rPr>
       </w:pPr>
-      <w:hyperlink r:id="rId12" w:history="1">
+      <w:hyperlink w:anchor="__RefHeading___Toc339_231561371" w:history="1">
         <w:r>
           <w:rPr>
             <w:lang w:val="cs-CZ"/>
           </w:rPr>
-          <w:t>1.3  Arc</w:t>
-        </w:r>
-        <w:r>
-          <w:rPr>
-            <w:lang w:val="cs-CZ"/>
-          </w:rPr>
-          <w:t>hitektura</w:t>
+          <w:t>1.3  Architektura</w:t>
         </w:r>
         <w:r>
           <w:rPr>
@@ -413,7 +404,7 @@
           <w:lang w:val="cs-CZ"/>
         </w:rPr>
       </w:pPr>
-      <w:hyperlink r:id="rId13" w:history="1">
+      <w:hyperlink w:anchor="__RefHeading__1233_899880927" w:history="1">
         <w:r>
           <w:rPr>
             <w:lang w:val="cs-CZ"/>
@@ -439,7 +430,7 @@
           <w:lang w:val="cs-CZ"/>
         </w:rPr>
       </w:pPr>
-      <w:hyperlink r:id="rId14" w:history="1">
+      <w:hyperlink w:anchor="__RefHeading___Toc341_231561371" w:history="1">
         <w:r>
           <w:rPr>
             <w:lang w:val="cs-CZ"/>
@@ -465,7 +456,7 @@
           <w:lang w:val="cs-CZ"/>
         </w:rPr>
       </w:pPr>
-      <w:hyperlink r:id="rId15" w:history="1">
+      <w:hyperlink w:anchor="__RefHeading___Toc343_231561371" w:history="1">
         <w:r>
           <w:rPr>
             <w:lang w:val="cs-CZ"/>
@@ -491,7 +482,7 @@
           <w:lang w:val="cs-CZ"/>
         </w:rPr>
       </w:pPr>
-      <w:hyperlink r:id="rId16" w:history="1">
+      <w:hyperlink w:anchor="__RefHeading___Toc345_231561371" w:history="1">
         <w:r>
           <w:rPr>
             <w:lang w:val="cs-CZ"/>
@@ -517,7 +508,7 @@
           <w:lang w:val="cs-CZ"/>
         </w:rPr>
       </w:pPr>
-      <w:hyperlink r:id="rId17" w:history="1">
+      <w:hyperlink w:anchor="__RefHeading___Toc347_231561371" w:history="1">
         <w:r>
           <w:rPr>
             <w:lang w:val="cs-CZ"/>
@@ -543,7 +534,7 @@
           <w:lang w:val="cs-CZ"/>
         </w:rPr>
       </w:pPr>
-      <w:hyperlink r:id="rId18" w:history="1">
+      <w:hyperlink w:anchor="__RefHeading___Toc244_200511064" w:history="1">
         <w:r>
           <w:rPr>
             <w:lang w:val="cs-CZ"/>
@@ -571,7 +562,7 @@
           <w:lang w:val="cs-CZ"/>
         </w:rPr>
       </w:pPr>
-      <w:hyperlink r:id="rId19" w:history="1">
+      <w:hyperlink w:anchor="__RefHeading___Toc349_231561371" w:history="1">
         <w:r>
           <w:rPr>
             <w:lang w:val="cs-CZ"/>
@@ -597,7 +588,7 @@
           <w:lang w:val="cs-CZ"/>
         </w:rPr>
       </w:pPr>
-      <w:hyperlink r:id="rId20" w:history="1">
+      <w:hyperlink w:anchor="__RefHeading___Toc351_231561371" w:history="1">
         <w:r>
           <w:rPr>
             <w:lang w:val="cs-CZ"/>
@@ -623,7 +614,7 @@
           <w:lang w:val="cs-CZ"/>
         </w:rPr>
       </w:pPr>
-      <w:hyperlink r:id="rId21" w:history="1">
+      <w:hyperlink w:anchor="__RefHeading___Toc353_231561371" w:history="1">
         <w:r>
           <w:rPr>
             <w:lang w:val="cs-CZ"/>
@@ -663,15 +654,6 @@
     </w:p>
     <w:p>
       <w:pPr>
-        <w:pStyle w:val="Standard"/>
-        <w:spacing w:line="360" w:lineRule="auto"/>
-        <w:rPr>
-          <w:lang w:val="cs-CZ"/>
-        </w:rPr>
-      </w:pPr>
-    </w:p>
-    <w:p>
-      <w:pPr>
         <w:pStyle w:val="Nadpis1"/>
         <w:rPr>
           <w:lang w:val="cs-CZ"/>
@@ -751,9 +733,9 @@
           <w:lang w:val="cs-CZ"/>
         </w:rPr>
         <w:drawing>
-          <wp:inline distT="0" distB="0" distL="0" distR="0" wp14:anchorId="134BF678" wp14:editId="3E862318">
-            <wp:extent cx="5274310" cy="1550670"/>
-            <wp:effectExtent l="0" t="0" r="2540" b="0"/>
+          <wp:inline distT="0" distB="0" distL="0" distR="0" wp14:anchorId="134BF678" wp14:editId="53BAD719">
+            <wp:extent cx="5274310" cy="1480782"/>
+            <wp:effectExtent l="0" t="0" r="2540" b="5715"/>
             <wp:docPr id="12" name="Obrázek 12"/>
             <wp:cNvGraphicFramePr>
               <a:graphicFrameLocks xmlns:a="http://schemas.openxmlformats.org/drawingml/2006/main" noChangeAspect="1"/>
@@ -768,7 +750,7 @@
                     </pic:cNvPicPr>
                   </pic:nvPicPr>
                   <pic:blipFill>
-                    <a:blip r:embed="rId22">
+                    <a:blip r:embed="rId9">
                       <a:extLst>
                         <a:ext uri="{28A0092B-C50C-407E-A947-70E740481C1C}">
                           <a14:useLocalDpi xmlns:a14="http://schemas.microsoft.com/office/drawing/2010/main" val="0"/>
@@ -783,7 +765,7 @@
                   <pic:spPr bwMode="auto">
                     <a:xfrm>
                       <a:off x="0" y="0"/>
-                      <a:ext cx="5274310" cy="1550670"/>
+                      <a:ext cx="5285278" cy="1483861"/>
                     </a:xfrm>
                     <a:prstGeom prst="rect">
                       <a:avLst/>
@@ -833,6 +815,12 @@
         </w:rPr>
         <w:t>HTML</w:t>
       </w:r>
+      <w:r>
+        <w:rPr>
+          <w:lang w:val="cs-CZ"/>
+        </w:rPr>
+        <w:t>5</w:t>
+      </w:r>
     </w:p>
     <w:p>
       <w:pPr>
@@ -875,6 +863,12 @@
         </w:rPr>
         <w:t>CSS</w:t>
       </w:r>
+      <w:r>
+        <w:rPr>
+          <w:lang w:val="cs-CZ"/>
+        </w:rPr>
+        <w:t>3</w:t>
+      </w:r>
     </w:p>
     <w:p>
       <w:pPr>
@@ -909,7 +903,13 @@
         <w:rPr>
           <w:lang w:val="cs-CZ"/>
         </w:rPr>
-        <w:t xml:space="preserve">PHP </w:t>
+        <w:t>PHP</w:t>
+      </w:r>
+      <w:r>
+        <w:rPr>
+          <w:lang w:val="cs-CZ"/>
+        </w:rPr>
+        <w:t xml:space="preserve"> 7.4</w:t>
       </w:r>
     </w:p>
     <w:p>
@@ -927,6 +927,12 @@
         <w:rPr>
           <w:lang w:val="cs-CZ"/>
         </w:rPr>
+        <w:t xml:space="preserve"> </w:t>
+      </w:r>
+      <w:r>
+        <w:rPr>
+          <w:lang w:val="cs-CZ"/>
+        </w:rPr>
         <w:t>Knihovna P</w:t>
       </w:r>
       <w:r>
@@ -935,11 +941,35 @@
         </w:rPr>
         <w:t>arsedown</w:t>
       </w:r>
+    </w:p>
+    <w:p>
+      <w:pPr>
+        <w:pStyle w:val="Normal-text-no-indention"/>
+        <w:numPr>
+          <w:ilvl w:val="0"/>
+          <w:numId w:val="37"/>
+        </w:numPr>
+        <w:rPr>
+          <w:lang w:val="cs-CZ"/>
+        </w:rPr>
+      </w:pPr>
       <w:r>
         <w:rPr>
           <w:lang w:val="cs-CZ"/>
         </w:rPr>
+        <w:t>MariaDB</w:t>
+      </w:r>
+      <w:r>
+        <w:rPr>
+          <w:lang w:val="cs-CZ"/>
+        </w:rPr>
         <w:t xml:space="preserve"> </w:t>
+      </w:r>
+      <w:r>
+        <w:rPr>
+          <w:lang w:val="cs-CZ"/>
+        </w:rPr>
+        <w:t>10.4</w:t>
       </w:r>
     </w:p>
     <w:p>
@@ -1082,16 +1112,24 @@
           <w:lang w:val="cs-CZ"/>
         </w:rPr>
       </w:pPr>
+    </w:p>
+    <w:p>
+      <w:pPr>
+        <w:pStyle w:val="Normal-text-no-indention"/>
+        <w:rPr>
+          <w:lang w:val="cs-CZ"/>
+        </w:rPr>
+      </w:pPr>
       <w:r>
         <w:rPr>
           <w:noProof/>
           <w:lang w:val="cs-CZ"/>
         </w:rPr>
         <w:drawing>
-          <wp:inline distT="0" distB="0" distL="0" distR="0" wp14:anchorId="4B764A21" wp14:editId="10F723AE">
-            <wp:extent cx="4400550" cy="6210300"/>
-            <wp:effectExtent l="0" t="0" r="0" b="0"/>
-            <wp:docPr id="5" name="Obrázek 5"/>
+          <wp:inline distT="0" distB="0" distL="0" distR="0" wp14:anchorId="6BB9C43A" wp14:editId="50A9C414">
+            <wp:extent cx="4387850" cy="6209665"/>
+            <wp:effectExtent l="0" t="0" r="0" b="635"/>
+            <wp:docPr id="2" name="Obrázek 2"/>
             <wp:cNvGraphicFramePr>
               <a:graphicFrameLocks xmlns:a="http://schemas.openxmlformats.org/drawingml/2006/main" noChangeAspect="1"/>
             </wp:cNvGraphicFramePr>
@@ -1099,13 +1137,13 @@
               <a:graphicData uri="http://schemas.openxmlformats.org/drawingml/2006/picture">
                 <pic:pic xmlns:pic="http://schemas.openxmlformats.org/drawingml/2006/picture">
                   <pic:nvPicPr>
-                    <pic:cNvPr id="0" name="Picture 2"/>
+                    <pic:cNvPr id="0" name="Picture 1"/>
                     <pic:cNvPicPr>
                       <a:picLocks noChangeAspect="1" noChangeArrowheads="1"/>
                     </pic:cNvPicPr>
                   </pic:nvPicPr>
                   <pic:blipFill>
-                    <a:blip r:embed="rId23">
+                    <a:blip r:embed="rId10">
                       <a:extLst>
                         <a:ext uri="{28A0092B-C50C-407E-A947-70E740481C1C}">
                           <a14:useLocalDpi xmlns:a14="http://schemas.microsoft.com/office/drawing/2010/main" val="0"/>
@@ -1120,7 +1158,7 @@
                   <pic:spPr bwMode="auto">
                     <a:xfrm>
                       <a:off x="0" y="0"/>
-                      <a:ext cx="4400550" cy="6210300"/>
+                      <a:ext cx="4387850" cy="6209665"/>
                     </a:xfrm>
                     <a:prstGeom prst="rect">
                       <a:avLst/>
@@ -1136,14 +1174,6 @@
           </wp:inline>
         </w:drawing>
       </w:r>
-    </w:p>
-    <w:p>
-      <w:pPr>
-        <w:pStyle w:val="Normal-text-no-indention"/>
-        <w:rPr>
-          <w:lang w:val="cs-CZ"/>
-        </w:rPr>
-      </w:pPr>
     </w:p>
     <w:p>
       <w:pPr>
@@ -1200,7 +1230,7 @@
                     </pic:cNvPicPr>
                   </pic:nvPicPr>
                   <pic:blipFill>
-                    <a:blip r:embed="rId24">
+                    <a:blip r:embed="rId11">
                       <a:extLst>
                         <a:ext uri="{28A0092B-C50C-407E-A947-70E740481C1C}">
                           <a14:useLocalDpi xmlns:a14="http://schemas.microsoft.com/office/drawing/2010/main" val="0"/>
@@ -1256,16 +1286,27 @@
         <w:t>Databázový model</w:t>
       </w:r>
       <w:bookmarkEnd w:id="8"/>
+    </w:p>
+    <w:p>
+      <w:pPr>
+        <w:pStyle w:val="Nadpis2"/>
+        <w:numPr>
+          <w:ilvl w:val="0"/>
+          <w:numId w:val="0"/>
+        </w:numPr>
+        <w:rPr>
+          <w:lang w:val="cs-CZ"/>
+        </w:rPr>
+      </w:pPr>
       <w:r>
         <w:rPr>
           <w:noProof/>
-          <w:lang w:val="cs-CZ"/>
         </w:rPr>
         <w:drawing>
-          <wp:inline distT="0" distB="0" distL="0" distR="0" wp14:anchorId="5FCA7A17" wp14:editId="75BAA037">
-            <wp:extent cx="5267325" cy="3381375"/>
-            <wp:effectExtent l="0" t="0" r="9525" b="9525"/>
-            <wp:docPr id="6" name="Obrázek 6"/>
+          <wp:inline distT="0" distB="0" distL="0" distR="0" wp14:anchorId="45986411" wp14:editId="4227165D">
+            <wp:extent cx="5274310" cy="3384550"/>
+            <wp:effectExtent l="0" t="0" r="2540" b="6350"/>
+            <wp:docPr id="3" name="Obrázek 3"/>
             <wp:cNvGraphicFramePr>
               <a:graphicFrameLocks xmlns:a="http://schemas.openxmlformats.org/drawingml/2006/main" noChangeAspect="1"/>
             </wp:cNvGraphicFramePr>
@@ -1273,13 +1314,13 @@
               <a:graphicData uri="http://schemas.openxmlformats.org/drawingml/2006/picture">
                 <pic:pic xmlns:pic="http://schemas.openxmlformats.org/drawingml/2006/picture">
                   <pic:nvPicPr>
-                    <pic:cNvPr id="0" name="Picture 3"/>
+                    <pic:cNvPr id="0" name="Picture 2"/>
                     <pic:cNvPicPr>
                       <a:picLocks noChangeAspect="1" noChangeArrowheads="1"/>
                     </pic:cNvPicPr>
                   </pic:nvPicPr>
                   <pic:blipFill>
-                    <a:blip r:embed="rId25">
+                    <a:blip r:embed="rId12">
                       <a:extLst>
                         <a:ext uri="{28A0092B-C50C-407E-A947-70E740481C1C}">
                           <a14:useLocalDpi xmlns:a14="http://schemas.microsoft.com/office/drawing/2010/main" val="0"/>
@@ -1294,7 +1335,7 @@
                   <pic:spPr bwMode="auto">
                     <a:xfrm>
                       <a:off x="0" y="0"/>
-                      <a:ext cx="5267325" cy="3381375"/>
+                      <a:ext cx="5274310" cy="3384550"/>
                     </a:xfrm>
                     <a:prstGeom prst="rect">
                       <a:avLst/>
@@ -1394,6 +1435,7 @@
           <w:b w:val="0"/>
           <w:bCs w:val="0"/>
           <w:iCs w:val="0"/>
+          <w:noProof/>
           <w:sz w:val="24"/>
           <w:szCs w:val="24"/>
           <w:lang w:val="cs-CZ"/>
@@ -1414,7 +1456,7 @@
                     <pic:cNvPicPr/>
                   </pic:nvPicPr>
                   <pic:blipFill>
-                    <a:blip r:embed="rId26"/>
+                    <a:blip r:embed="rId13"/>
                     <a:stretch>
                       <a:fillRect/>
                     </a:stretch>
@@ -1506,6 +1548,7 @@
       </w:pPr>
       <w:r>
         <w:rPr>
+          <w:noProof/>
           <w:lang w:val="cs-CZ"/>
         </w:rPr>
         <w:drawing>
@@ -1524,7 +1567,7 @@
                     <pic:cNvPicPr/>
                   </pic:nvPicPr>
                   <pic:blipFill>
-                    <a:blip r:embed="rId27"/>
+                    <a:blip r:embed="rId14"/>
                     <a:stretch>
                       <a:fillRect/>
                     </a:stretch>
@@ -1576,6 +1619,7 @@
       </w:pPr>
       <w:r>
         <w:rPr>
+          <w:noProof/>
           <w:lang w:val="cs-CZ"/>
         </w:rPr>
         <w:drawing>
@@ -1594,7 +1638,7 @@
                     <pic:cNvPicPr/>
                   </pic:nvPicPr>
                   <pic:blipFill>
-                    <a:blip r:embed="rId28"/>
+                    <a:blip r:embed="rId15"/>
                     <a:stretch>
                       <a:fillRect/>
                     </a:stretch>
@@ -1638,6 +1682,7 @@
       </w:pPr>
       <w:r>
         <w:rPr>
+          <w:noProof/>
           <w:lang w:val="cs-CZ"/>
         </w:rPr>
         <w:drawing>
@@ -1656,7 +1701,7 @@
                     <pic:cNvPicPr/>
                   </pic:nvPicPr>
                   <pic:blipFill>
-                    <a:blip r:embed="rId29"/>
+                    <a:blip r:embed="rId16"/>
                     <a:stretch>
                       <a:fillRect/>
                     </a:stretch>
@@ -1693,6 +1738,7 @@
       </w:r>
       <w:r>
         <w:rPr>
+          <w:noProof/>
           <w:lang w:val="cs-CZ"/>
         </w:rPr>
         <w:drawing>
@@ -1711,7 +1757,7 @@
                     <pic:cNvPicPr/>
                   </pic:nvPicPr>
                   <pic:blipFill>
-                    <a:blip r:embed="rId30"/>
+                    <a:blip r:embed="rId17"/>
                     <a:stretch>
                       <a:fillRect/>
                     </a:stretch>
@@ -1733,7 +1779,7 @@
       </w:r>
     </w:p>
     <w:sectPr>
-      <w:footerReference w:type="default" r:id="rId31"/>
+      <w:footerReference w:type="default" r:id="rId18"/>
       <w:endnotePr>
         <w:numFmt w:val="decimal"/>
       </w:endnotePr>

</xml_diff>